<commit_message>
memory for storage convolution result implemented, convolution totally done
</commit_message>
<xml_diff>
--- a/Docs/Articles/Propuesta_TrabajoDeGrado_WilsonAlmarioV5.docx
+++ b/Docs/Articles/Propuesta_TrabajoDeGrado_WilsonAlmarioV5.docx
@@ -3132,24 +3132,7 @@
               <w:spacing w:lineRule="auto" w:line="343" w:before="60" w:after="60"/>
               <w:ind w:left="0" w:right="0" w:hanging="0"/>
               <w:jc w:val="both"/>
-              <w:rPr>
-                <w:rFonts w:ascii="Lucida Sans" w:hAnsi="Lucida Sans" w:eastAsia="Lucida Sans" w:cs="Lucida Sans"/>
-                <w:b w:val="false"/>
-                <w:b w:val="false"/>
-                <w:i w:val="false"/>
-                <w:i w:val="false"/>
-                <w:caps w:val="false"/>
-                <w:smallCaps w:val="false"/>
-                <w:strike w:val="false"/>
-                <w:dstrike w:val="false"/>
-                <w:color w:val="000000"/>
-                <w:position w:val="0"/>
-                <w:sz w:val="24"/>
-                <w:sz w:val="18"/>
-                <w:szCs w:val="18"/>
-                <w:u w:val="none"/>
-                <w:vertAlign w:val="baseline"/>
-              </w:rPr>
+              <w:rPr/>
             </w:pPr>
             <w:r>
               <w:rPr>
@@ -3168,7 +3151,45 @@
                 <w:u w:val="none"/>
                 <w:vertAlign w:val="baseline"/>
               </w:rPr>
-              <w:t>Así podemos observar de lo anterior que la implementación de aceleradores en FPGA es una necesidad actual y por el cuál falta aún explorar mucho en la implementación de aceleradores en FPGA para modelos específicos de redes neuronales como lo mencionado en el anterior párrafo, por esta razón se plantea una propuesta de proyecto para la implementación de un acelerador en FPGA que permita realizar el proceso de inferencia de una RNN a través de un co-diseño hardware-software.</w:t>
+              <w:t xml:space="preserve">Así podemos observar de lo anterior que la implementación de aceleradores en FPGA es una necesidad actual y por el cuál falta aún explorar mucho en la implementación de aceleradores en FPGA para modelos específicos de redes neuronales como lo mencionado en el anterior párrafo, por esta razón se plantea una propuesta de proyecto para la implementación de un acelerador en FPGA que permita realizar el proceso de inferencia de una </w:t>
+            </w:r>
+            <w:r>
+              <w:rPr>
+                <w:rFonts w:eastAsia="Lucida Sans" w:cs="Lucida Sans" w:ascii="Lucida Sans" w:hAnsi="Lucida Sans"/>
+                <w:b w:val="false"/>
+                <w:i w:val="false"/>
+                <w:caps w:val="false"/>
+                <w:smallCaps w:val="false"/>
+                <w:strike w:val="false"/>
+                <w:dstrike w:val="false"/>
+                <w:color w:val="000000"/>
+                <w:position w:val="0"/>
+                <w:sz w:val="18"/>
+                <w:sz w:val="18"/>
+                <w:szCs w:val="18"/>
+                <w:u w:val="none"/>
+                <w:vertAlign w:val="baseline"/>
+              </w:rPr>
+              <w:t>CNN</w:t>
+            </w:r>
+            <w:r>
+              <w:rPr>
+                <w:rFonts w:eastAsia="Lucida Sans" w:cs="Lucida Sans" w:ascii="Lucida Sans" w:hAnsi="Lucida Sans"/>
+                <w:b w:val="false"/>
+                <w:i w:val="false"/>
+                <w:caps w:val="false"/>
+                <w:smallCaps w:val="false"/>
+                <w:strike w:val="false"/>
+                <w:dstrike w:val="false"/>
+                <w:color w:val="000000"/>
+                <w:position w:val="0"/>
+                <w:sz w:val="18"/>
+                <w:sz w:val="18"/>
+                <w:szCs w:val="18"/>
+                <w:u w:val="none"/>
+                <w:vertAlign w:val="baseline"/>
+              </w:rPr>
+              <w:t xml:space="preserve"> a través de un co-diseño hardware-software.</w:t>
             </w:r>
           </w:p>
           <w:p>
@@ -3538,48 +3559,52 @@
           <w:p>
             <w:pPr>
               <w:pStyle w:val="Normal"/>
+              <w:numPr>
+                <w:ilvl w:val="0"/>
+                <w:numId w:val="0"/>
+              </w:numPr>
               <w:spacing w:lineRule="auto" w:line="240" w:before="60" w:after="60"/>
-              <w:rPr>
-                <w:rFonts w:ascii="Lucida Sans" w:hAnsi="Lucida Sans" w:eastAsia="Lucida Sans" w:cs="Lucida Sans"/>
-                <w:b/>
-                <w:b/>
-                <w:sz w:val="18"/>
-                <w:szCs w:val="18"/>
-              </w:rPr>
-            </w:pPr>
-            <w:r>
-              <w:rPr>
-                <w:rFonts w:eastAsia="Lucida Sans" w:cs="Lucida Sans" w:ascii="Lucida Sans" w:hAnsi="Lucida Sans"/>
-                <w:b/>
-                <w:sz w:val="18"/>
-                <w:szCs w:val="18"/>
-              </w:rPr>
-            </w:r>
-          </w:p>
-          <w:p>
-            <w:pPr>
-              <w:pStyle w:val="Normal"/>
-              <w:spacing w:lineRule="auto" w:line="240" w:before="60" w:after="60"/>
-              <w:rPr>
-                <w:rFonts w:ascii="Lucida Sans" w:hAnsi="Lucida Sans" w:eastAsia="Lucida Sans" w:cs="Lucida Sans"/>
-                <w:b/>
-                <w:b/>
-                <w:sz w:val="18"/>
-                <w:szCs w:val="18"/>
-              </w:rPr>
-            </w:pPr>
-            <w:r>
-              <w:rPr>
-                <w:rFonts w:eastAsia="Lucida Sans" w:cs="Lucida Sans" w:ascii="Lucida Sans" w:hAnsi="Lucida Sans"/>
-                <w:b/>
-                <w:sz w:val="18"/>
-                <w:szCs w:val="18"/>
-              </w:rPr>
+              <w:ind w:left="1080" w:right="0" w:hanging="0"/>
+              <w:rPr>
+                <w:rFonts w:ascii="Lucida Sans" w:hAnsi="Lucida Sans" w:eastAsia="Lucida Sans" w:cs="Lucida Sans"/>
+                <w:color w:val="000000"/>
+                <w:sz w:val="20"/>
+                <w:szCs w:val="20"/>
+              </w:rPr>
+            </w:pPr>
+            <w:r>
+              <w:rPr/>
             </w:r>
           </w:p>
         </w:tc>
       </w:tr>
     </w:tbl>
+    <w:p>
+      <w:pPr>
+        <w:pStyle w:val="Normal"/>
+        <w:rPr>
+          <w:rFonts w:ascii="Lucida Sans" w:hAnsi="Lucida Sans" w:eastAsia="Lucida Sans" w:cs="Lucida Sans"/>
+        </w:rPr>
+      </w:pPr>
+      <w:r>
+        <w:rPr>
+          <w:rFonts w:eastAsia="Lucida Sans" w:cs="Lucida Sans" w:ascii="Lucida Sans" w:hAnsi="Lucida Sans"/>
+        </w:rPr>
+      </w:r>
+    </w:p>
+    <w:p>
+      <w:pPr>
+        <w:pStyle w:val="Normal"/>
+        <w:rPr>
+          <w:rFonts w:ascii="Lucida Sans" w:hAnsi="Lucida Sans" w:eastAsia="Lucida Sans" w:cs="Lucida Sans"/>
+        </w:rPr>
+      </w:pPr>
+      <w:r>
+        <w:rPr>
+          <w:rFonts w:eastAsia="Lucida Sans" w:cs="Lucida Sans" w:ascii="Lucida Sans" w:hAnsi="Lucida Sans"/>
+        </w:rPr>
+      </w:r>
+    </w:p>
     <w:p>
       <w:pPr>
         <w:pStyle w:val="Normal"/>
@@ -3869,8 +3894,6 @@
           <w:p>
             <w:pPr>
               <w:pStyle w:val="Normal"/>
-              <w:keepNext w:val="false"/>
-              <w:keepLines w:val="false"/>
               <w:widowControl/>
               <w:spacing w:lineRule="auto" w:line="331" w:before="240" w:after="0"/>
               <w:ind w:left="0" w:right="0" w:hanging="0"/>
@@ -3911,12 +3934,435 @@
                 <w:u w:val="none"/>
                 <w:vertAlign w:val="baseline"/>
               </w:rPr>
-              <w:t>De esta revisión de antecedentes se puede notar que el tipo de red RNN más implementada en una FPGA es LSTM.</w:t>
+              <w:t>En [</w:t>
+            </w:r>
+            <w:r>
+              <w:rPr>
+                <w:rFonts w:eastAsia="Lucida Sans" w:cs="Lucida Sans" w:ascii="Lucida Sans" w:hAnsi="Lucida Sans"/>
+                <w:b w:val="false"/>
+                <w:i w:val="false"/>
+                <w:caps w:val="false"/>
+                <w:smallCaps w:val="false"/>
+                <w:strike w:val="false"/>
+                <w:dstrike w:val="false"/>
+                <w:color w:val="000000"/>
+                <w:position w:val="0"/>
+                <w:sz w:val="18"/>
+                <w:sz w:val="18"/>
+                <w:szCs w:val="18"/>
+                <w:u w:val="none"/>
+                <w:vertAlign w:val="baseline"/>
+              </w:rPr>
+              <w:t>13</w:t>
+            </w:r>
+            <w:r>
+              <w:rPr>
+                <w:rFonts w:eastAsia="Lucida Sans" w:cs="Lucida Sans" w:ascii="Lucida Sans" w:hAnsi="Lucida Sans"/>
+                <w:b w:val="false"/>
+                <w:i w:val="false"/>
+                <w:caps w:val="false"/>
+                <w:smallCaps w:val="false"/>
+                <w:strike w:val="false"/>
+                <w:dstrike w:val="false"/>
+                <w:color w:val="000000"/>
+                <w:position w:val="0"/>
+                <w:sz w:val="18"/>
+                <w:sz w:val="18"/>
+                <w:szCs w:val="18"/>
+                <w:u w:val="none"/>
+                <w:vertAlign w:val="baseline"/>
+              </w:rPr>
+              <w:t xml:space="preserve">]  se implementa un acelerador para una red CNN cuantizada, la arquitectura de la red se compone de 6 capas convolucionales, 2 capas de agrupación (pooling) y 3 capas totalmente conectadas (fully connected). Para optimizar el diseño se emplea un modelo de cuantización de los pesos obtenidos durante el entrenamiento. </w:t>
+            </w:r>
+            <w:r>
+              <w:rPr>
+                <w:rFonts w:eastAsia="Lucida Sans" w:cs="Lucida Sans" w:ascii="Lucida Sans" w:hAnsi="Lucida Sans"/>
+                <w:b w:val="false"/>
+                <w:i w:val="false"/>
+                <w:caps w:val="false"/>
+                <w:smallCaps w:val="false"/>
+                <w:strike w:val="false"/>
+                <w:dstrike w:val="false"/>
+                <w:color w:val="000000"/>
+                <w:position w:val="0"/>
+                <w:sz w:val="18"/>
+                <w:sz w:val="18"/>
+                <w:szCs w:val="18"/>
+                <w:u w:val="none"/>
+                <w:vertAlign w:val="baseline"/>
+              </w:rPr>
+              <w:t xml:space="preserve">El diseño de hardware se compone de dos partes </w:t>
+            </w:r>
+            <w:r>
+              <w:rPr>
+                <w:rFonts w:eastAsia="Lucida Sans" w:cs="Lucida Sans" w:ascii="Lucida Sans" w:hAnsi="Lucida Sans"/>
+                <w:b w:val="false"/>
+                <w:i w:val="false"/>
+                <w:caps w:val="false"/>
+                <w:smallCaps w:val="false"/>
+                <w:strike w:val="false"/>
+                <w:dstrike w:val="false"/>
+                <w:color w:val="000000"/>
+                <w:position w:val="0"/>
+                <w:sz w:val="18"/>
+                <w:sz w:val="18"/>
+                <w:szCs w:val="18"/>
+                <w:u w:val="none"/>
+                <w:vertAlign w:val="baseline"/>
+              </w:rPr>
+              <w:t>CPU que interact</w:t>
+            </w:r>
+            <w:r>
+              <w:rPr>
+                <w:rFonts w:eastAsia="Lucida Sans" w:cs="Lucida Sans" w:ascii="Lucida Sans" w:hAnsi="Lucida Sans"/>
+                <w:b w:val="false"/>
+                <w:i w:val="false"/>
+                <w:caps w:val="false"/>
+                <w:smallCaps w:val="false"/>
+                <w:strike w:val="false"/>
+                <w:dstrike w:val="false"/>
+                <w:color w:val="000000"/>
+                <w:position w:val="0"/>
+                <w:sz w:val="18"/>
+                <w:sz w:val="18"/>
+                <w:szCs w:val="18"/>
+                <w:u w:val="none"/>
+                <w:vertAlign w:val="baseline"/>
+              </w:rPr>
+              <w:t>ú</w:t>
+            </w:r>
+            <w:r>
+              <w:rPr>
+                <w:rFonts w:eastAsia="Lucida Sans" w:cs="Lucida Sans" w:ascii="Lucida Sans" w:hAnsi="Lucida Sans"/>
+                <w:b w:val="false"/>
+                <w:i w:val="false"/>
+                <w:caps w:val="false"/>
+                <w:smallCaps w:val="false"/>
+                <w:strike w:val="false"/>
+                <w:dstrike w:val="false"/>
+                <w:color w:val="000000"/>
+                <w:position w:val="0"/>
+                <w:sz w:val="18"/>
+                <w:sz w:val="18"/>
+                <w:szCs w:val="18"/>
+                <w:u w:val="none"/>
+                <w:vertAlign w:val="baseline"/>
+              </w:rPr>
+              <w:t xml:space="preserve">a antes y después de los calculos  con la FPGA y la memoria que almacena los datos de entrada y salida. Se implementaron en </w:t>
+            </w:r>
+            <w:r>
+              <w:rPr>
+                <w:rFonts w:eastAsia="Lucida Sans" w:cs="Lucida Sans" w:ascii="Lucida Sans" w:hAnsi="Lucida Sans"/>
+                <w:b w:val="false"/>
+                <w:i w:val="false"/>
+                <w:caps w:val="false"/>
+                <w:smallCaps w:val="false"/>
+                <w:strike w:val="false"/>
+                <w:dstrike w:val="false"/>
+                <w:color w:val="000000"/>
+                <w:position w:val="0"/>
+                <w:sz w:val="18"/>
+                <w:sz w:val="18"/>
+                <w:szCs w:val="18"/>
+                <w:u w:val="none"/>
+                <w:vertAlign w:val="baseline"/>
+              </w:rPr>
+              <w:t>PYNQ-Z1 logrando un rendimiento de 69.8 GOPS y una eficiencia energética de 29.33 GOPS/W.</w:t>
+            </w:r>
+            <w:r>
+              <w:rPr>
+                <w:rFonts w:eastAsia="Lucida Sans" w:cs="Lucida Sans" w:ascii="Lucida Sans" w:hAnsi="Lucida Sans"/>
+                <w:b w:val="false"/>
+                <w:i w:val="false"/>
+                <w:caps w:val="false"/>
+                <w:smallCaps w:val="false"/>
+                <w:strike w:val="false"/>
+                <w:dstrike w:val="false"/>
+                <w:color w:val="000000"/>
+                <w:position w:val="0"/>
+                <w:sz w:val="18"/>
+                <w:sz w:val="18"/>
+                <w:szCs w:val="18"/>
+                <w:u w:val="none"/>
+                <w:vertAlign w:val="baseline"/>
+              </w:rPr>
+              <w:t xml:space="preserve">  </w:t>
+            </w:r>
+            <w:r>
+              <w:rPr>
+                <w:rFonts w:eastAsia="Lucida Sans" w:cs="Lucida Sans" w:ascii="Lucida Sans" w:hAnsi="Lucida Sans"/>
+                <w:b w:val="false"/>
+                <w:i w:val="false"/>
+                <w:caps w:val="false"/>
+                <w:smallCaps w:val="false"/>
+                <w:strike w:val="false"/>
+                <w:dstrike w:val="false"/>
+                <w:color w:val="000000"/>
+                <w:position w:val="0"/>
+                <w:sz w:val="18"/>
+                <w:sz w:val="18"/>
+                <w:szCs w:val="18"/>
+                <w:u w:val="none"/>
+                <w:vertAlign w:val="baseline"/>
+              </w:rPr>
+              <w:t xml:space="preserve"> </w:t>
             </w:r>
           </w:p>
         </w:tc>
       </w:tr>
     </w:tbl>
+    <w:p>
+      <w:pPr>
+        <w:pStyle w:val="Normal"/>
+        <w:jc w:val="center"/>
+        <w:rPr>
+          <w:rFonts w:ascii="Lucida Sans" w:hAnsi="Lucida Sans" w:eastAsia="Lucida Sans" w:cs="Lucida Sans"/>
+          <w:b/>
+          <w:b/>
+          <w:sz w:val="20"/>
+          <w:szCs w:val="20"/>
+        </w:rPr>
+      </w:pPr>
+      <w:r>
+        <w:rPr>
+          <w:rFonts w:eastAsia="Lucida Sans" w:cs="Lucida Sans" w:ascii="Lucida Sans" w:hAnsi="Lucida Sans"/>
+          <w:b/>
+          <w:sz w:val="20"/>
+          <w:szCs w:val="20"/>
+        </w:rPr>
+      </w:r>
+    </w:p>
+    <w:p>
+      <w:pPr>
+        <w:pStyle w:val="Normal"/>
+        <w:jc w:val="center"/>
+        <w:rPr>
+          <w:rFonts w:ascii="Lucida Sans" w:hAnsi="Lucida Sans" w:eastAsia="Lucida Sans" w:cs="Lucida Sans"/>
+          <w:b/>
+          <w:b/>
+          <w:sz w:val="20"/>
+          <w:szCs w:val="20"/>
+        </w:rPr>
+      </w:pPr>
+      <w:r>
+        <w:rPr>
+          <w:rFonts w:eastAsia="Lucida Sans" w:cs="Lucida Sans" w:ascii="Lucida Sans" w:hAnsi="Lucida Sans"/>
+          <w:b/>
+          <w:sz w:val="20"/>
+          <w:szCs w:val="20"/>
+        </w:rPr>
+      </w:r>
+    </w:p>
+    <w:p>
+      <w:pPr>
+        <w:pStyle w:val="Normal"/>
+        <w:jc w:val="center"/>
+        <w:rPr>
+          <w:rFonts w:ascii="Lucida Sans" w:hAnsi="Lucida Sans" w:eastAsia="Lucida Sans" w:cs="Lucida Sans"/>
+          <w:b/>
+          <w:b/>
+          <w:sz w:val="20"/>
+          <w:szCs w:val="20"/>
+        </w:rPr>
+      </w:pPr>
+      <w:r>
+        <w:rPr>
+          <w:rFonts w:eastAsia="Lucida Sans" w:cs="Lucida Sans" w:ascii="Lucida Sans" w:hAnsi="Lucida Sans"/>
+          <w:b/>
+          <w:sz w:val="20"/>
+          <w:szCs w:val="20"/>
+        </w:rPr>
+      </w:r>
+    </w:p>
+    <w:p>
+      <w:pPr>
+        <w:pStyle w:val="Normal"/>
+        <w:jc w:val="center"/>
+        <w:rPr>
+          <w:rFonts w:ascii="Lucida Sans" w:hAnsi="Lucida Sans" w:eastAsia="Lucida Sans" w:cs="Lucida Sans"/>
+          <w:b/>
+          <w:b/>
+          <w:sz w:val="20"/>
+          <w:szCs w:val="20"/>
+        </w:rPr>
+      </w:pPr>
+      <w:r>
+        <w:rPr>
+          <w:rFonts w:eastAsia="Lucida Sans" w:cs="Lucida Sans" w:ascii="Lucida Sans" w:hAnsi="Lucida Sans"/>
+          <w:b/>
+          <w:sz w:val="20"/>
+          <w:szCs w:val="20"/>
+        </w:rPr>
+      </w:r>
+    </w:p>
+    <w:p>
+      <w:pPr>
+        <w:pStyle w:val="Normal"/>
+        <w:jc w:val="center"/>
+        <w:rPr>
+          <w:rFonts w:ascii="Lucida Sans" w:hAnsi="Lucida Sans" w:eastAsia="Lucida Sans" w:cs="Lucida Sans"/>
+          <w:b/>
+          <w:b/>
+          <w:sz w:val="20"/>
+          <w:szCs w:val="20"/>
+        </w:rPr>
+      </w:pPr>
+      <w:r>
+        <w:rPr>
+          <w:rFonts w:eastAsia="Lucida Sans" w:cs="Lucida Sans" w:ascii="Lucida Sans" w:hAnsi="Lucida Sans"/>
+          <w:b/>
+          <w:sz w:val="20"/>
+          <w:szCs w:val="20"/>
+        </w:rPr>
+      </w:r>
+    </w:p>
+    <w:p>
+      <w:pPr>
+        <w:pStyle w:val="Normal"/>
+        <w:jc w:val="center"/>
+        <w:rPr>
+          <w:rFonts w:ascii="Lucida Sans" w:hAnsi="Lucida Sans" w:eastAsia="Lucida Sans" w:cs="Lucida Sans"/>
+          <w:b/>
+          <w:b/>
+          <w:sz w:val="20"/>
+          <w:szCs w:val="20"/>
+        </w:rPr>
+      </w:pPr>
+      <w:r>
+        <w:rPr>
+          <w:rFonts w:eastAsia="Lucida Sans" w:cs="Lucida Sans" w:ascii="Lucida Sans" w:hAnsi="Lucida Sans"/>
+          <w:b/>
+          <w:sz w:val="20"/>
+          <w:szCs w:val="20"/>
+        </w:rPr>
+      </w:r>
+    </w:p>
+    <w:p>
+      <w:pPr>
+        <w:pStyle w:val="Normal"/>
+        <w:jc w:val="center"/>
+        <w:rPr>
+          <w:rFonts w:ascii="Lucida Sans" w:hAnsi="Lucida Sans" w:eastAsia="Lucida Sans" w:cs="Lucida Sans"/>
+          <w:b/>
+          <w:b/>
+          <w:sz w:val="20"/>
+          <w:szCs w:val="20"/>
+        </w:rPr>
+      </w:pPr>
+      <w:r>
+        <w:rPr>
+          <w:rFonts w:eastAsia="Lucida Sans" w:cs="Lucida Sans" w:ascii="Lucida Sans" w:hAnsi="Lucida Sans"/>
+          <w:b/>
+          <w:sz w:val="20"/>
+          <w:szCs w:val="20"/>
+        </w:rPr>
+      </w:r>
+    </w:p>
+    <w:p>
+      <w:pPr>
+        <w:pStyle w:val="Normal"/>
+        <w:jc w:val="center"/>
+        <w:rPr>
+          <w:rFonts w:ascii="Lucida Sans" w:hAnsi="Lucida Sans" w:eastAsia="Lucida Sans" w:cs="Lucida Sans"/>
+          <w:b/>
+          <w:b/>
+          <w:sz w:val="20"/>
+          <w:szCs w:val="20"/>
+        </w:rPr>
+      </w:pPr>
+      <w:r>
+        <w:rPr>
+          <w:rFonts w:eastAsia="Lucida Sans" w:cs="Lucida Sans" w:ascii="Lucida Sans" w:hAnsi="Lucida Sans"/>
+          <w:b/>
+          <w:sz w:val="20"/>
+          <w:szCs w:val="20"/>
+        </w:rPr>
+      </w:r>
+    </w:p>
+    <w:p>
+      <w:pPr>
+        <w:pStyle w:val="Normal"/>
+        <w:jc w:val="center"/>
+        <w:rPr>
+          <w:rFonts w:ascii="Lucida Sans" w:hAnsi="Lucida Sans" w:eastAsia="Lucida Sans" w:cs="Lucida Sans"/>
+          <w:b/>
+          <w:b/>
+          <w:sz w:val="20"/>
+          <w:szCs w:val="20"/>
+        </w:rPr>
+      </w:pPr>
+      <w:r>
+        <w:rPr>
+          <w:rFonts w:eastAsia="Lucida Sans" w:cs="Lucida Sans" w:ascii="Lucida Sans" w:hAnsi="Lucida Sans"/>
+          <w:b/>
+          <w:sz w:val="20"/>
+          <w:szCs w:val="20"/>
+        </w:rPr>
+      </w:r>
+    </w:p>
+    <w:p>
+      <w:pPr>
+        <w:pStyle w:val="Normal"/>
+        <w:jc w:val="center"/>
+        <w:rPr>
+          <w:rFonts w:ascii="Lucida Sans" w:hAnsi="Lucida Sans" w:eastAsia="Lucida Sans" w:cs="Lucida Sans"/>
+          <w:b/>
+          <w:b/>
+          <w:sz w:val="20"/>
+          <w:szCs w:val="20"/>
+        </w:rPr>
+      </w:pPr>
+      <w:r>
+        <w:rPr>
+          <w:rFonts w:eastAsia="Lucida Sans" w:cs="Lucida Sans" w:ascii="Lucida Sans" w:hAnsi="Lucida Sans"/>
+          <w:b/>
+          <w:sz w:val="20"/>
+          <w:szCs w:val="20"/>
+        </w:rPr>
+      </w:r>
+    </w:p>
+    <w:p>
+      <w:pPr>
+        <w:pStyle w:val="Normal"/>
+        <w:jc w:val="center"/>
+        <w:rPr>
+          <w:rFonts w:ascii="Lucida Sans" w:hAnsi="Lucida Sans" w:eastAsia="Lucida Sans" w:cs="Lucida Sans"/>
+          <w:b/>
+          <w:b/>
+          <w:sz w:val="20"/>
+          <w:szCs w:val="20"/>
+        </w:rPr>
+      </w:pPr>
+      <w:r>
+        <w:rPr>
+          <w:rFonts w:eastAsia="Lucida Sans" w:cs="Lucida Sans" w:ascii="Lucida Sans" w:hAnsi="Lucida Sans"/>
+          <w:b/>
+          <w:sz w:val="20"/>
+          <w:szCs w:val="20"/>
+        </w:rPr>
+      </w:r>
+    </w:p>
+    <w:p>
+      <w:pPr>
+        <w:pStyle w:val="Normal"/>
+        <w:jc w:val="center"/>
+        <w:rPr>
+          <w:rFonts w:ascii="Lucida Sans" w:hAnsi="Lucida Sans" w:eastAsia="Lucida Sans" w:cs="Lucida Sans"/>
+          <w:b/>
+          <w:b/>
+          <w:sz w:val="20"/>
+          <w:szCs w:val="20"/>
+        </w:rPr>
+      </w:pPr>
+      <w:r>
+        <w:rPr>
+          <w:rFonts w:eastAsia="Lucida Sans" w:cs="Lucida Sans" w:ascii="Lucida Sans" w:hAnsi="Lucida Sans"/>
+          <w:b/>
+          <w:sz w:val="20"/>
+          <w:szCs w:val="20"/>
+        </w:rPr>
+      </w:r>
+    </w:p>
     <w:p>
       <w:pPr>
         <w:pStyle w:val="Normal"/>
@@ -4093,7 +4539,71 @@
                 <w:sz w:val="18"/>
                 <w:szCs w:val="18"/>
               </w:rPr>
-              <w:t xml:space="preserve">La evaluación del modelo CNN se hará basada en la revisión bibliográfica, para determinar el modelo CNN a usar se tendrá como criterio de selección la más usada en el estado del arte para aplicaciones de NLP, y la que mejor rendimiento tenga usando Frameworks como TensorFlow y PyTorch. Después de está selección se diseñara una aplicación tipo NLP con su respectiva base de datos, para luego implementar la aplicación en una CPU y una GPU por medio de TensorFlow y PyTorch. En este proceso se analizarán los algoritmos que </w:t>
+              <w:t xml:space="preserve">La evaluación del modelo CNN se hará basada en la revisión bibliográfica, para determinar el modelo CNN a usar se tendrá como criterio de selección la más usada en el estado del arte para aplicaciones de </w:t>
+            </w:r>
+            <w:r>
+              <w:rPr>
+                <w:rFonts w:eastAsia="Lucida Sans" w:cs="Lucida Sans" w:ascii="Lucida Sans" w:hAnsi="Lucida Sans"/>
+                <w:sz w:val="18"/>
+                <w:szCs w:val="18"/>
+              </w:rPr>
+              <w:t>procesamiento de imágenes</w:t>
+            </w:r>
+            <w:r>
+              <w:rPr>
+                <w:rFonts w:eastAsia="Lucida Sans" w:cs="Lucida Sans" w:ascii="Lucida Sans" w:hAnsi="Lucida Sans"/>
+                <w:sz w:val="18"/>
+                <w:szCs w:val="18"/>
+              </w:rPr>
+              <w:t xml:space="preserve">, y la que mejor rendimiento tenga usando </w:t>
+            </w:r>
+            <w:r>
+              <w:rPr>
+                <w:rFonts w:eastAsia="Lucida Sans" w:cs="Lucida Sans" w:ascii="Lucida Sans" w:hAnsi="Lucida Sans"/>
+                <w:sz w:val="18"/>
+                <w:szCs w:val="18"/>
+              </w:rPr>
+              <w:t xml:space="preserve">el </w:t>
+            </w:r>
+            <w:r>
+              <w:rPr>
+                <w:rFonts w:eastAsia="Lucida Sans" w:cs="Lucida Sans" w:ascii="Lucida Sans" w:hAnsi="Lucida Sans"/>
+                <w:sz w:val="18"/>
+                <w:szCs w:val="18"/>
+              </w:rPr>
+              <w:t>Framework TensorFlow y TensorFlow</w:t>
+            </w:r>
+            <w:r>
+              <w:rPr>
+                <w:rFonts w:eastAsia="Lucida Sans" w:cs="Lucida Sans" w:ascii="Lucida Sans" w:hAnsi="Lucida Sans"/>
+                <w:sz w:val="18"/>
+                <w:szCs w:val="18"/>
+              </w:rPr>
+              <w:t>Lite</w:t>
+            </w:r>
+            <w:r>
+              <w:rPr>
+                <w:rFonts w:eastAsia="Lucida Sans" w:cs="Lucida Sans" w:ascii="Lucida Sans" w:hAnsi="Lucida Sans"/>
+                <w:sz w:val="18"/>
+                <w:szCs w:val="18"/>
+              </w:rPr>
+              <w:t xml:space="preserve">. Después de está selección se diseñara una aplicación </w:t>
+            </w:r>
+            <w:r>
+              <w:rPr>
+                <w:rFonts w:eastAsia="Lucida Sans" w:cs="Lucida Sans" w:ascii="Lucida Sans" w:hAnsi="Lucida Sans"/>
+                <w:sz w:val="18"/>
+                <w:szCs w:val="18"/>
+              </w:rPr>
+              <w:t>de clasificación,</w:t>
+            </w:r>
+            <w:r>
+              <w:rPr>
+                <w:rFonts w:eastAsia="Lucida Sans" w:cs="Lucida Sans" w:ascii="Lucida Sans" w:hAnsi="Lucida Sans"/>
+                <w:sz w:val="18"/>
+                <w:szCs w:val="18"/>
+              </w:rPr>
+              <w:t xml:space="preserve"> con su respectiva base de datos, para luego implementar la aplicación en una CPU y una GPU por medio de TensorFlow. En este proceso se analizarán los algoritmos que </w:t>
             </w:r>
             <w:r>
               <w:rPr>
@@ -4244,7 +4754,23 @@
                 <w:sz w:val="18"/>
                 <w:szCs w:val="18"/>
               </w:rPr>
-              <w:t>eguido de parámetros simplificados de la red hasta completar el modelo seleccionado de acelerador para CNN, proceso iterativo en el cual se definirá la arquitectura apropiada para el acelerador, haciendo una selección de la arquitectura se procede a la evaluación de la misma usando la base de datos seleccionada que se uso en la evaluación del framenwork, a partir de esto se obtienen las métricas (e.g. OP/s - OP/s/w - tiempo de inferencia - Almacenamiento en memoria) que aporten mayor información en la evaluación de valor de los aceleradores para RNN como alternativa favorable en la optimización de redes neuronales y su implementación. Por último se realizará la comparación con las métricas obtenidas con la CPU y la GPU, y se concluirá.</w:t>
+              <w:t xml:space="preserve">eguido de parámetros simplificados de la red hasta completar el modelo seleccionado de acelerador para CNN, proceso iterativo en el cual se definirá la arquitectura apropiada para el acelerador, haciendo una selección de la arquitectura se procede a la evaluación de la misma usando la base de datos seleccionada que se uso en la evaluación del framenwork, a partir de esto se obtienen las métricas (e.g. OP/s - OP/s/w - tiempo de inferencia - Almacenamiento en memoria) que aporten mayor información en la evaluación de valor de los aceleradores para </w:t>
+            </w:r>
+            <w:r>
+              <w:rPr>
+                <w:rFonts w:eastAsia="Ancizar Sans" w:cs="Ancizar Sans" w:ascii="Ancizar Sans" w:hAnsi="Ancizar Sans"/>
+                <w:sz w:val="18"/>
+                <w:szCs w:val="18"/>
+              </w:rPr>
+              <w:t>CNN</w:t>
+            </w:r>
+            <w:r>
+              <w:rPr>
+                <w:rFonts w:eastAsia="Ancizar Sans" w:cs="Ancizar Sans" w:ascii="Ancizar Sans" w:hAnsi="Ancizar Sans"/>
+                <w:sz w:val="18"/>
+                <w:szCs w:val="18"/>
+              </w:rPr>
+              <w:t xml:space="preserve"> como alternativa favorable en la optimización de redes neuronales y su implementación. Por último se realizará la comparación con las métricas obtenidas con la CPU y la GPU, y se concluirá.</w:t>
             </w:r>
           </w:p>
         </w:tc>
@@ -12069,6 +12595,94 @@
               </w:rPr>
             </w:r>
           </w:p>
+          <w:p>
+            <w:pPr>
+              <w:pStyle w:val="Normal"/>
+              <w:spacing w:lineRule="auto" w:line="240" w:before="60" w:after="60"/>
+              <w:jc w:val="center"/>
+              <w:rPr>
+                <w:rFonts w:ascii="Ancizar Sans" w:hAnsi="Ancizar Sans" w:eastAsia="Ancizar Sans" w:cs="Ancizar Sans"/>
+                <w:b/>
+                <w:b/>
+                <w:sz w:val="20"/>
+                <w:szCs w:val="20"/>
+              </w:rPr>
+            </w:pPr>
+            <w:r>
+              <w:rPr>
+                <w:rFonts w:eastAsia="Ancizar Sans" w:cs="Ancizar Sans" w:ascii="Ancizar Sans" w:hAnsi="Ancizar Sans"/>
+                <w:b/>
+                <w:sz w:val="20"/>
+                <w:szCs w:val="20"/>
+              </w:rPr>
+            </w:r>
+          </w:p>
+          <w:p>
+            <w:pPr>
+              <w:pStyle w:val="Normal"/>
+              <w:spacing w:lineRule="auto" w:line="240" w:before="60" w:after="60"/>
+              <w:jc w:val="center"/>
+              <w:rPr>
+                <w:rFonts w:ascii="Ancizar Sans" w:hAnsi="Ancizar Sans" w:eastAsia="Ancizar Sans" w:cs="Ancizar Sans"/>
+                <w:b/>
+                <w:b/>
+                <w:sz w:val="20"/>
+                <w:szCs w:val="20"/>
+              </w:rPr>
+            </w:pPr>
+            <w:r>
+              <w:rPr>
+                <w:rFonts w:eastAsia="Ancizar Sans" w:cs="Ancizar Sans" w:ascii="Ancizar Sans" w:hAnsi="Ancizar Sans"/>
+                <w:b/>
+                <w:sz w:val="20"/>
+                <w:szCs w:val="20"/>
+              </w:rPr>
+            </w:r>
+          </w:p>
+          <w:p>
+            <w:pPr>
+              <w:pStyle w:val="Normal"/>
+              <w:spacing w:lineRule="auto" w:line="240" w:before="60" w:after="60"/>
+              <w:jc w:val="center"/>
+              <w:rPr>
+                <w:rFonts w:ascii="Ancizar Sans" w:hAnsi="Ancizar Sans" w:eastAsia="Ancizar Sans" w:cs="Ancizar Sans"/>
+                <w:b/>
+                <w:b/>
+                <w:sz w:val="20"/>
+                <w:szCs w:val="20"/>
+              </w:rPr>
+            </w:pPr>
+            <w:r>
+              <w:rPr>
+                <w:rFonts w:eastAsia="Ancizar Sans" w:cs="Ancizar Sans" w:ascii="Ancizar Sans" w:hAnsi="Ancizar Sans"/>
+                <w:b/>
+                <w:sz w:val="20"/>
+                <w:szCs w:val="20"/>
+              </w:rPr>
+            </w:r>
+          </w:p>
+          <w:p>
+            <w:pPr>
+              <w:pStyle w:val="Normal"/>
+              <w:spacing w:lineRule="auto" w:line="240" w:before="60" w:after="60"/>
+              <w:jc w:val="center"/>
+              <w:rPr>
+                <w:rFonts w:ascii="Ancizar Sans" w:hAnsi="Ancizar Sans" w:eastAsia="Ancizar Sans" w:cs="Ancizar Sans"/>
+                <w:b/>
+                <w:b/>
+                <w:sz w:val="20"/>
+                <w:szCs w:val="20"/>
+              </w:rPr>
+            </w:pPr>
+            <w:r>
+              <w:rPr>
+                <w:rFonts w:eastAsia="Ancizar Sans" w:cs="Ancizar Sans" w:ascii="Ancizar Sans" w:hAnsi="Ancizar Sans"/>
+                <w:b/>
+                <w:sz w:val="20"/>
+                <w:szCs w:val="20"/>
+              </w:rPr>
+            </w:r>
+          </w:p>
           <w:tbl>
             <w:tblPr>
               <w:tblW w:w="7020" w:type="dxa"/>
@@ -13678,6 +14292,279 @@
         </w:rPr>
       </w:r>
     </w:p>
+    <w:p>
+      <w:pPr>
+        <w:pStyle w:val="Normal"/>
+        <w:jc w:val="center"/>
+        <w:rPr>
+          <w:rFonts w:ascii="Lucida Sans" w:hAnsi="Lucida Sans" w:eastAsia="Lucida Sans" w:cs="Lucida Sans"/>
+          <w:b/>
+          <w:b/>
+          <w:sz w:val="20"/>
+          <w:szCs w:val="20"/>
+        </w:rPr>
+      </w:pPr>
+      <w:r>
+        <w:rPr>
+          <w:rFonts w:eastAsia="Lucida Sans" w:cs="Lucida Sans" w:ascii="Lucida Sans" w:hAnsi="Lucida Sans"/>
+          <w:b/>
+          <w:sz w:val="20"/>
+          <w:szCs w:val="20"/>
+        </w:rPr>
+      </w:r>
+    </w:p>
+    <w:p>
+      <w:pPr>
+        <w:pStyle w:val="Normal"/>
+        <w:jc w:val="center"/>
+        <w:rPr>
+          <w:rFonts w:ascii="Lucida Sans" w:hAnsi="Lucida Sans" w:eastAsia="Lucida Sans" w:cs="Lucida Sans"/>
+          <w:b/>
+          <w:b/>
+          <w:sz w:val="20"/>
+          <w:szCs w:val="20"/>
+        </w:rPr>
+      </w:pPr>
+      <w:r>
+        <w:rPr>
+          <w:rFonts w:eastAsia="Lucida Sans" w:cs="Lucida Sans" w:ascii="Lucida Sans" w:hAnsi="Lucida Sans"/>
+          <w:b/>
+          <w:sz w:val="20"/>
+          <w:szCs w:val="20"/>
+        </w:rPr>
+      </w:r>
+    </w:p>
+    <w:p>
+      <w:pPr>
+        <w:pStyle w:val="Normal"/>
+        <w:jc w:val="center"/>
+        <w:rPr>
+          <w:rFonts w:ascii="Lucida Sans" w:hAnsi="Lucida Sans" w:eastAsia="Lucida Sans" w:cs="Lucida Sans"/>
+          <w:b/>
+          <w:b/>
+          <w:sz w:val="20"/>
+          <w:szCs w:val="20"/>
+        </w:rPr>
+      </w:pPr>
+      <w:r>
+        <w:rPr>
+          <w:rFonts w:eastAsia="Lucida Sans" w:cs="Lucida Sans" w:ascii="Lucida Sans" w:hAnsi="Lucida Sans"/>
+          <w:b/>
+          <w:sz w:val="20"/>
+          <w:szCs w:val="20"/>
+        </w:rPr>
+      </w:r>
+    </w:p>
+    <w:p>
+      <w:pPr>
+        <w:pStyle w:val="Normal"/>
+        <w:jc w:val="center"/>
+        <w:rPr>
+          <w:rFonts w:ascii="Lucida Sans" w:hAnsi="Lucida Sans" w:eastAsia="Lucida Sans" w:cs="Lucida Sans"/>
+          <w:b/>
+          <w:b/>
+          <w:sz w:val="20"/>
+          <w:szCs w:val="20"/>
+        </w:rPr>
+      </w:pPr>
+      <w:r>
+        <w:rPr>
+          <w:rFonts w:eastAsia="Lucida Sans" w:cs="Lucida Sans" w:ascii="Lucida Sans" w:hAnsi="Lucida Sans"/>
+          <w:b/>
+          <w:sz w:val="20"/>
+          <w:szCs w:val="20"/>
+        </w:rPr>
+      </w:r>
+    </w:p>
+    <w:p>
+      <w:pPr>
+        <w:pStyle w:val="Normal"/>
+        <w:jc w:val="center"/>
+        <w:rPr>
+          <w:rFonts w:ascii="Lucida Sans" w:hAnsi="Lucida Sans" w:eastAsia="Lucida Sans" w:cs="Lucida Sans"/>
+          <w:b/>
+          <w:b/>
+          <w:sz w:val="20"/>
+          <w:szCs w:val="20"/>
+        </w:rPr>
+      </w:pPr>
+      <w:r>
+        <w:rPr>
+          <w:rFonts w:eastAsia="Lucida Sans" w:cs="Lucida Sans" w:ascii="Lucida Sans" w:hAnsi="Lucida Sans"/>
+          <w:b/>
+          <w:sz w:val="20"/>
+          <w:szCs w:val="20"/>
+        </w:rPr>
+      </w:r>
+    </w:p>
+    <w:p>
+      <w:pPr>
+        <w:pStyle w:val="Normal"/>
+        <w:jc w:val="center"/>
+        <w:rPr>
+          <w:rFonts w:ascii="Lucida Sans" w:hAnsi="Lucida Sans" w:eastAsia="Lucida Sans" w:cs="Lucida Sans"/>
+          <w:b/>
+          <w:b/>
+          <w:sz w:val="20"/>
+          <w:szCs w:val="20"/>
+        </w:rPr>
+      </w:pPr>
+      <w:r>
+        <w:rPr>
+          <w:rFonts w:eastAsia="Lucida Sans" w:cs="Lucida Sans" w:ascii="Lucida Sans" w:hAnsi="Lucida Sans"/>
+          <w:b/>
+          <w:sz w:val="20"/>
+          <w:szCs w:val="20"/>
+        </w:rPr>
+      </w:r>
+    </w:p>
+    <w:p>
+      <w:pPr>
+        <w:pStyle w:val="Normal"/>
+        <w:jc w:val="center"/>
+        <w:rPr>
+          <w:rFonts w:ascii="Lucida Sans" w:hAnsi="Lucida Sans" w:eastAsia="Lucida Sans" w:cs="Lucida Sans"/>
+          <w:b/>
+          <w:b/>
+          <w:sz w:val="20"/>
+          <w:szCs w:val="20"/>
+        </w:rPr>
+      </w:pPr>
+      <w:r>
+        <w:rPr>
+          <w:rFonts w:eastAsia="Lucida Sans" w:cs="Lucida Sans" w:ascii="Lucida Sans" w:hAnsi="Lucida Sans"/>
+          <w:b/>
+          <w:sz w:val="20"/>
+          <w:szCs w:val="20"/>
+        </w:rPr>
+      </w:r>
+    </w:p>
+    <w:p>
+      <w:pPr>
+        <w:pStyle w:val="Normal"/>
+        <w:jc w:val="center"/>
+        <w:rPr>
+          <w:rFonts w:ascii="Lucida Sans" w:hAnsi="Lucida Sans" w:eastAsia="Lucida Sans" w:cs="Lucida Sans"/>
+          <w:b/>
+          <w:b/>
+          <w:sz w:val="20"/>
+          <w:szCs w:val="20"/>
+        </w:rPr>
+      </w:pPr>
+      <w:r>
+        <w:rPr>
+          <w:rFonts w:eastAsia="Lucida Sans" w:cs="Lucida Sans" w:ascii="Lucida Sans" w:hAnsi="Lucida Sans"/>
+          <w:b/>
+          <w:sz w:val="20"/>
+          <w:szCs w:val="20"/>
+        </w:rPr>
+      </w:r>
+    </w:p>
+    <w:p>
+      <w:pPr>
+        <w:pStyle w:val="Normal"/>
+        <w:jc w:val="center"/>
+        <w:rPr>
+          <w:rFonts w:ascii="Lucida Sans" w:hAnsi="Lucida Sans" w:eastAsia="Lucida Sans" w:cs="Lucida Sans"/>
+          <w:b/>
+          <w:b/>
+          <w:sz w:val="20"/>
+          <w:szCs w:val="20"/>
+        </w:rPr>
+      </w:pPr>
+      <w:r>
+        <w:rPr>
+          <w:rFonts w:eastAsia="Lucida Sans" w:cs="Lucida Sans" w:ascii="Lucida Sans" w:hAnsi="Lucida Sans"/>
+          <w:b/>
+          <w:sz w:val="20"/>
+          <w:szCs w:val="20"/>
+        </w:rPr>
+      </w:r>
+    </w:p>
+    <w:p>
+      <w:pPr>
+        <w:pStyle w:val="Normal"/>
+        <w:jc w:val="center"/>
+        <w:rPr>
+          <w:rFonts w:ascii="Lucida Sans" w:hAnsi="Lucida Sans" w:eastAsia="Lucida Sans" w:cs="Lucida Sans"/>
+          <w:b/>
+          <w:b/>
+          <w:sz w:val="20"/>
+          <w:szCs w:val="20"/>
+        </w:rPr>
+      </w:pPr>
+      <w:r>
+        <w:rPr>
+          <w:rFonts w:eastAsia="Lucida Sans" w:cs="Lucida Sans" w:ascii="Lucida Sans" w:hAnsi="Lucida Sans"/>
+          <w:b/>
+          <w:sz w:val="20"/>
+          <w:szCs w:val="20"/>
+        </w:rPr>
+      </w:r>
+    </w:p>
+    <w:p>
+      <w:pPr>
+        <w:pStyle w:val="Normal"/>
+        <w:jc w:val="center"/>
+        <w:rPr>
+          <w:rFonts w:ascii="Lucida Sans" w:hAnsi="Lucida Sans" w:eastAsia="Lucida Sans" w:cs="Lucida Sans"/>
+          <w:b/>
+          <w:b/>
+          <w:sz w:val="20"/>
+          <w:szCs w:val="20"/>
+        </w:rPr>
+      </w:pPr>
+      <w:r>
+        <w:rPr>
+          <w:rFonts w:eastAsia="Lucida Sans" w:cs="Lucida Sans" w:ascii="Lucida Sans" w:hAnsi="Lucida Sans"/>
+          <w:b/>
+          <w:sz w:val="20"/>
+          <w:szCs w:val="20"/>
+        </w:rPr>
+      </w:r>
+    </w:p>
+    <w:p>
+      <w:pPr>
+        <w:pStyle w:val="Normal"/>
+        <w:jc w:val="center"/>
+        <w:rPr>
+          <w:rFonts w:ascii="Lucida Sans" w:hAnsi="Lucida Sans" w:eastAsia="Lucida Sans" w:cs="Lucida Sans"/>
+          <w:b/>
+          <w:b/>
+          <w:sz w:val="20"/>
+          <w:szCs w:val="20"/>
+        </w:rPr>
+      </w:pPr>
+      <w:r>
+        <w:rPr>
+          <w:rFonts w:eastAsia="Lucida Sans" w:cs="Lucida Sans" w:ascii="Lucida Sans" w:hAnsi="Lucida Sans"/>
+          <w:b/>
+          <w:sz w:val="20"/>
+          <w:szCs w:val="20"/>
+        </w:rPr>
+      </w:r>
+    </w:p>
+    <w:p>
+      <w:pPr>
+        <w:pStyle w:val="Normal"/>
+        <w:jc w:val="center"/>
+        <w:rPr>
+          <w:rFonts w:ascii="Lucida Sans" w:hAnsi="Lucida Sans" w:eastAsia="Lucida Sans" w:cs="Lucida Sans"/>
+          <w:b/>
+          <w:b/>
+          <w:sz w:val="20"/>
+          <w:szCs w:val="20"/>
+        </w:rPr>
+      </w:pPr>
+      <w:r>
+        <w:rPr>
+          <w:rFonts w:eastAsia="Lucida Sans" w:cs="Lucida Sans" w:ascii="Lucida Sans" w:hAnsi="Lucida Sans"/>
+          <w:b/>
+          <w:sz w:val="20"/>
+          <w:szCs w:val="20"/>
+        </w:rPr>
+      </w:r>
+    </w:p>
     <w:tbl>
       <w:tblPr>
         <w:tblW w:w="10220" w:type="dxa"/>
@@ -13903,24 +14790,7 @@
               <w:spacing w:lineRule="auto" w:line="288" w:before="240" w:after="0"/>
               <w:ind w:left="0" w:right="0" w:hanging="0"/>
               <w:jc w:val="left"/>
-              <w:rPr>
-                <w:rFonts w:ascii="Arial" w:hAnsi="Arial" w:eastAsia="Arial" w:cs="Arial"/>
-                <w:b w:val="false"/>
-                <w:b w:val="false"/>
-                <w:i w:val="false"/>
-                <w:i w:val="false"/>
-                <w:caps w:val="false"/>
-                <w:smallCaps w:val="false"/>
-                <w:strike w:val="false"/>
-                <w:dstrike w:val="false"/>
-                <w:color w:val="000000"/>
-                <w:position w:val="0"/>
-                <w:sz w:val="24"/>
-                <w:sz w:val="20"/>
-                <w:szCs w:val="20"/>
-                <w:u w:val="none"/>
-                <w:vertAlign w:val="baseline"/>
-              </w:rPr>
+              <w:rPr/>
             </w:pPr>
             <w:r>
               <w:rPr>
@@ -15757,7 +16627,7 @@
     </w:r>
     <w:r>
       <w:rPr/>
-      <w:t>9</w:t>
+      <w:t>8</w:t>
     </w:r>
     <w:r>
       <w:rPr/>

</xml_diff>